<commit_message>
7th of March commit
</commit_message>
<xml_diff>
--- a/Things to add to each page of website .docx
+++ b/Things to add to each page of website .docx
@@ -18,6 +18,648 @@
           <w:shd w:val="clear" w:color="auto" w:fill="FFFFFF"/>
           <w:lang w:eastAsia="en-GB"/>
         </w:rPr>
+        <w:t xml:space="preserve">Who I </w:t>
+      </w:r>
+      <w:proofErr w:type="gramStart"/>
+      <w:r>
+        <w:rPr>
+          <w:rFonts w:ascii="Helvetica Neue" w:eastAsia="Times New Roman" w:hAnsi="Helvetica Neue" w:cs="Times New Roman"/>
+          <w:color w:val="444444"/>
+          <w:shd w:val="clear" w:color="auto" w:fill="FFFFFF"/>
+          <w:lang w:eastAsia="en-GB"/>
+        </w:rPr>
+        <w:t>am</w:t>
+      </w:r>
+      <w:proofErr w:type="gramEnd"/>
+      <w:r>
+        <w:rPr>
+          <w:rFonts w:ascii="Helvetica Neue" w:eastAsia="Times New Roman" w:hAnsi="Helvetica Neue" w:cs="Times New Roman"/>
+          <w:color w:val="444444"/>
+          <w:shd w:val="clear" w:color="auto" w:fill="FFFFFF"/>
+          <w:lang w:eastAsia="en-GB"/>
+        </w:rPr>
+        <w:t xml:space="preserve"> </w:t>
+      </w:r>
+    </w:p>
+    <w:p>
+      <w:pPr>
+        <w:rPr>
+          <w:rFonts w:ascii="Helvetica Neue" w:eastAsia="Times New Roman" w:hAnsi="Helvetica Neue" w:cs="Times New Roman"/>
+          <w:color w:val="444444"/>
+          <w:shd w:val="clear" w:color="auto" w:fill="FFFFFF"/>
+          <w:lang w:eastAsia="en-GB"/>
+        </w:rPr>
+      </w:pPr>
+    </w:p>
+    <w:p>
+      <w:pPr>
+        <w:pStyle w:val="ListParagraph"/>
+        <w:numPr>
+          <w:ilvl w:val="0"/>
+          <w:numId w:val="3"/>
+        </w:numPr>
+        <w:rPr>
+          <w:rFonts w:ascii="Helvetica Neue" w:eastAsia="Times New Roman" w:hAnsi="Helvetica Neue" w:cs="Times New Roman"/>
+          <w:color w:val="444444"/>
+          <w:shd w:val="clear" w:color="auto" w:fill="FFFFFF"/>
+          <w:lang w:eastAsia="en-GB"/>
+        </w:rPr>
+      </w:pPr>
+      <w:r>
+        <w:rPr>
+          <w:rFonts w:ascii="Helvetica Neue" w:eastAsia="Times New Roman" w:hAnsi="Helvetica Neue" w:cs="Times New Roman"/>
+          <w:color w:val="444444"/>
+          <w:shd w:val="clear" w:color="auto" w:fill="FFFFFF"/>
+          <w:lang w:eastAsia="en-GB"/>
+        </w:rPr>
+        <w:t xml:space="preserve">Photo of me </w:t>
+      </w:r>
+    </w:p>
+    <w:p>
+      <w:pPr>
+        <w:pStyle w:val="ListParagraph"/>
+        <w:numPr>
+          <w:ilvl w:val="0"/>
+          <w:numId w:val="3"/>
+        </w:numPr>
+        <w:rPr>
+          <w:rFonts w:ascii="Helvetica Neue" w:eastAsia="Times New Roman" w:hAnsi="Helvetica Neue" w:cs="Times New Roman"/>
+          <w:color w:val="444444"/>
+          <w:shd w:val="clear" w:color="auto" w:fill="FFFFFF"/>
+          <w:lang w:eastAsia="en-GB"/>
+        </w:rPr>
+      </w:pPr>
+      <w:r>
+        <w:rPr>
+          <w:rFonts w:ascii="Helvetica Neue" w:eastAsia="Times New Roman" w:hAnsi="Helvetica Neue" w:cs="Times New Roman"/>
+          <w:color w:val="444444"/>
+          <w:shd w:val="clear" w:color="auto" w:fill="FFFFFF"/>
+          <w:lang w:eastAsia="en-GB"/>
+        </w:rPr>
+        <w:t xml:space="preserve">Contact details </w:t>
+      </w:r>
+      <w:proofErr w:type="gramStart"/>
+      <w:r>
+        <w:rPr>
+          <w:rFonts w:ascii="Helvetica Neue" w:eastAsia="Times New Roman" w:hAnsi="Helvetica Neue" w:cs="Times New Roman"/>
+          <w:color w:val="444444"/>
+          <w:shd w:val="clear" w:color="auto" w:fill="FFFFFF"/>
+          <w:lang w:eastAsia="en-GB"/>
+        </w:rPr>
+        <w:t>z(</w:t>
+      </w:r>
+      <w:proofErr w:type="gramEnd"/>
+      <w:r>
+        <w:rPr>
+          <w:rFonts w:ascii="Helvetica Neue" w:eastAsia="Times New Roman" w:hAnsi="Helvetica Neue" w:cs="Times New Roman"/>
+          <w:color w:val="444444"/>
+          <w:shd w:val="clear" w:color="auto" w:fill="FFFFFF"/>
+          <w:lang w:eastAsia="en-GB"/>
+        </w:rPr>
+        <w:t xml:space="preserve">Hi! My name is Ben </w:t>
+      </w:r>
+      <w:proofErr w:type="gramStart"/>
+      <w:r>
+        <w:rPr>
+          <w:rFonts w:ascii="Helvetica Neue" w:eastAsia="Times New Roman" w:hAnsi="Helvetica Neue" w:cs="Times New Roman"/>
+          <w:color w:val="444444"/>
+          <w:shd w:val="clear" w:color="auto" w:fill="FFFFFF"/>
+          <w:lang w:eastAsia="en-GB"/>
+        </w:rPr>
+        <w:t>Elsom</w:t>
+      </w:r>
+      <w:proofErr w:type="gramEnd"/>
+      <w:r>
+        <w:rPr>
+          <w:rFonts w:ascii="Helvetica Neue" w:eastAsia="Times New Roman" w:hAnsi="Helvetica Neue" w:cs="Times New Roman"/>
+          <w:color w:val="444444"/>
+          <w:shd w:val="clear" w:color="auto" w:fill="FFFFFF"/>
+          <w:lang w:eastAsia="en-GB"/>
+        </w:rPr>
+        <w:t xml:space="preserve"> and this is my first website. Please take a look around. </w:t>
+      </w:r>
+    </w:p>
+    <w:p>
+      <w:pPr>
+        <w:pStyle w:val="ListParagraph"/>
+        <w:rPr>
+          <w:rFonts w:ascii="Helvetica Neue" w:eastAsia="Times New Roman" w:hAnsi="Helvetica Neue" w:cs="Times New Roman"/>
+          <w:color w:val="444444"/>
+          <w:shd w:val="clear" w:color="auto" w:fill="FFFFFF"/>
+          <w:lang w:eastAsia="en-GB"/>
+        </w:rPr>
+      </w:pPr>
+    </w:p>
+    <w:p>
+      <w:pPr>
+        <w:pStyle w:val="ListParagraph"/>
+        <w:rPr>
+          <w:rFonts w:ascii="Helvetica Neue" w:eastAsia="Times New Roman" w:hAnsi="Helvetica Neue" w:cs="Times New Roman"/>
+          <w:color w:val="444444"/>
+          <w:shd w:val="clear" w:color="auto" w:fill="FFFFFF"/>
+          <w:lang w:eastAsia="en-GB"/>
+        </w:rPr>
+      </w:pPr>
+      <w:r>
+        <w:rPr>
+          <w:rFonts w:ascii="Helvetica Neue" w:eastAsia="Times New Roman" w:hAnsi="Helvetica Neue" w:cs="Times New Roman"/>
+          <w:color w:val="444444"/>
+          <w:shd w:val="clear" w:color="auto" w:fill="FFFFFF"/>
+          <w:lang w:eastAsia="en-GB"/>
+        </w:rPr>
+        <w:t xml:space="preserve">My contact/ social media details are </w:t>
+      </w:r>
+    </w:p>
+    <w:p>
+      <w:pPr>
+        <w:pStyle w:val="ListParagraph"/>
+        <w:rPr>
+          <w:rFonts w:ascii="Helvetica Neue" w:eastAsia="Times New Roman" w:hAnsi="Helvetica Neue" w:cs="Times New Roman"/>
+          <w:color w:val="444444"/>
+          <w:shd w:val="clear" w:color="auto" w:fill="FFFFFF"/>
+          <w:lang w:eastAsia="en-GB"/>
+        </w:rPr>
+      </w:pPr>
+      <w:r>
+        <w:rPr>
+          <w:rFonts w:ascii="Helvetica Neue" w:eastAsia="Times New Roman" w:hAnsi="Helvetica Neue" w:cs="Times New Roman"/>
+          <w:color w:val="444444"/>
+          <w:shd w:val="clear" w:color="auto" w:fill="FFFFFF"/>
+          <w:lang w:eastAsia="en-GB"/>
+        </w:rPr>
+        <w:t>Email: Ben@benelsom.com</w:t>
+      </w:r>
+    </w:p>
+    <w:p>
+      <w:pPr>
+        <w:pStyle w:val="ListParagraph"/>
+        <w:rPr>
+          <w:rFonts w:ascii="Helvetica Neue" w:eastAsia="Times New Roman" w:hAnsi="Helvetica Neue" w:cs="Times New Roman"/>
+          <w:color w:val="444444"/>
+          <w:shd w:val="clear" w:color="auto" w:fill="FFFFFF"/>
+          <w:lang w:eastAsia="en-GB"/>
+        </w:rPr>
+      </w:pPr>
+      <w:r>
+        <w:rPr>
+          <w:rFonts w:ascii="Helvetica Neue" w:eastAsia="Times New Roman" w:hAnsi="Helvetica Neue" w:cs="Times New Roman"/>
+          <w:color w:val="444444"/>
+          <w:shd w:val="clear" w:color="auto" w:fill="FFFFFF"/>
+          <w:lang w:eastAsia="en-GB"/>
+        </w:rPr>
+        <w:t>Phone #: 0408 285 128</w:t>
+      </w:r>
+      <w:r>
+        <w:rPr>
+          <w:rFonts w:ascii="Helvetica Neue" w:eastAsia="Times New Roman" w:hAnsi="Helvetica Neue" w:cs="Times New Roman"/>
+          <w:color w:val="444444"/>
+          <w:shd w:val="clear" w:color="auto" w:fill="FFFFFF"/>
+          <w:lang w:eastAsia="en-GB"/>
+        </w:rPr>
+        <w:t>)</w:t>
+      </w:r>
+    </w:p>
+    <w:p>
+      <w:pPr>
+        <w:pStyle w:val="ListParagraph"/>
+        <w:rPr>
+          <w:rFonts w:ascii="Helvetica Neue" w:eastAsia="Times New Roman" w:hAnsi="Helvetica Neue" w:cs="Times New Roman"/>
+          <w:color w:val="444444"/>
+          <w:shd w:val="clear" w:color="auto" w:fill="FFFFFF"/>
+          <w:lang w:eastAsia="en-GB"/>
+        </w:rPr>
+      </w:pPr>
+    </w:p>
+    <w:p>
+      <w:pPr>
+        <w:pStyle w:val="ListParagraph"/>
+        <w:rPr>
+          <w:rFonts w:ascii="Helvetica Neue" w:eastAsia="Times New Roman" w:hAnsi="Helvetica Neue" w:cs="Times New Roman"/>
+          <w:i/>
+          <w:iCs/>
+          <w:color w:val="444444"/>
+          <w:shd w:val="clear" w:color="auto" w:fill="FFFFFF"/>
+          <w:lang w:eastAsia="en-GB"/>
+        </w:rPr>
+      </w:pPr>
+      <w:r>
+        <w:rPr>
+          <w:rFonts w:ascii="Helvetica Neue" w:eastAsia="Times New Roman" w:hAnsi="Helvetica Neue" w:cs="Times New Roman"/>
+          <w:i/>
+          <w:iCs/>
+          <w:color w:val="444444"/>
+          <w:shd w:val="clear" w:color="auto" w:fill="FFFFFF"/>
+          <w:lang w:eastAsia="en-GB"/>
+        </w:rPr>
+        <w:t xml:space="preserve">Hi! My name is Ben </w:t>
+      </w:r>
+      <w:proofErr w:type="gramStart"/>
+      <w:r>
+        <w:rPr>
+          <w:rFonts w:ascii="Helvetica Neue" w:eastAsia="Times New Roman" w:hAnsi="Helvetica Neue" w:cs="Times New Roman"/>
+          <w:i/>
+          <w:iCs/>
+          <w:color w:val="444444"/>
+          <w:shd w:val="clear" w:color="auto" w:fill="FFFFFF"/>
+          <w:lang w:eastAsia="en-GB"/>
+        </w:rPr>
+        <w:t>Elsom</w:t>
+      </w:r>
+      <w:proofErr w:type="gramEnd"/>
+      <w:r>
+        <w:rPr>
+          <w:rFonts w:ascii="Helvetica Neue" w:eastAsia="Times New Roman" w:hAnsi="Helvetica Neue" w:cs="Times New Roman"/>
+          <w:i/>
+          <w:iCs/>
+          <w:color w:val="444444"/>
+          <w:shd w:val="clear" w:color="auto" w:fill="FFFFFF"/>
+          <w:lang w:eastAsia="en-GB"/>
+        </w:rPr>
+        <w:t xml:space="preserve"> and this is my first website. Please take a look around.</w:t>
+      </w:r>
+    </w:p>
+    <w:p>
+      <w:pPr>
+        <w:pStyle w:val="ListParagraph"/>
+        <w:rPr>
+          <w:rFonts w:ascii="Helvetica Neue" w:eastAsia="Times New Roman" w:hAnsi="Helvetica Neue" w:cs="Times New Roman"/>
+          <w:color w:val="444444"/>
+          <w:shd w:val="clear" w:color="auto" w:fill="FFFFFF"/>
+          <w:lang w:eastAsia="en-GB"/>
+        </w:rPr>
+      </w:pPr>
+    </w:p>
+    <w:p>
+      <w:pPr>
+        <w:pStyle w:val="ListParagraph"/>
+        <w:rPr>
+          <w:rFonts w:ascii="Helvetica Neue" w:eastAsia="Times New Roman" w:hAnsi="Helvetica Neue" w:cs="Times New Roman"/>
+          <w:color w:val="444444"/>
+          <w:shd w:val="clear" w:color="auto" w:fill="FFFFFF"/>
+          <w:lang w:eastAsia="en-GB"/>
+        </w:rPr>
+      </w:pPr>
+      <w:r>
+        <w:rPr>
+          <w:rFonts w:ascii="Helvetica Neue" w:eastAsia="Times New Roman" w:hAnsi="Helvetica Neue" w:cs="Times New Roman"/>
+          <w:color w:val="444444"/>
+          <w:shd w:val="clear" w:color="auto" w:fill="FFFFFF"/>
+          <w:lang w:eastAsia="en-GB"/>
+        </w:rPr>
+        <w:t xml:space="preserve">After completing grade 12 I began work full time immediately as an administration  assistant at </w:t>
+      </w:r>
+      <w:r>
+        <w:rPr>
+          <w:rFonts w:ascii="Helvetica Neue" w:eastAsia="Times New Roman" w:hAnsi="Helvetica Neue" w:cs="Times New Roman"/>
+          <w:color w:val="444444"/>
+          <w:shd w:val="clear" w:color="auto" w:fill="FFFFFF"/>
+          <w:lang w:eastAsia="en-GB"/>
+        </w:rPr>
+        <w:t>SMSF Paraplanners</w:t>
+      </w:r>
+      <w:r>
+        <w:rPr>
+          <w:rFonts w:ascii="Helvetica Neue" w:eastAsia="Times New Roman" w:hAnsi="Helvetica Neue" w:cs="Times New Roman"/>
+          <w:color w:val="444444"/>
+          <w:shd w:val="clear" w:color="auto" w:fill="FFFFFF"/>
+          <w:lang w:eastAsia="en-GB"/>
+        </w:rPr>
+        <w:t xml:space="preserve"> , a </w:t>
+      </w:r>
+      <w:r>
+        <w:rPr>
+          <w:rFonts w:ascii="Helvetica Neue" w:eastAsia="Times New Roman" w:hAnsi="Helvetica Neue" w:cs="Times New Roman"/>
+          <w:color w:val="444444"/>
+          <w:shd w:val="clear" w:color="auto" w:fill="FFFFFF"/>
+          <w:lang w:eastAsia="en-GB"/>
+        </w:rPr>
+        <w:t>P</w:t>
+      </w:r>
+      <w:r>
+        <w:rPr>
+          <w:rFonts w:ascii="Helvetica Neue" w:eastAsia="Times New Roman" w:hAnsi="Helvetica Neue" w:cs="Times New Roman"/>
+          <w:color w:val="444444"/>
+          <w:shd w:val="clear" w:color="auto" w:fill="FFFFFF"/>
+          <w:lang w:eastAsia="en-GB"/>
+        </w:rPr>
+        <w:t>araplanners</w:t>
+      </w:r>
+      <w:r>
+        <w:rPr>
+          <w:rFonts w:ascii="Helvetica Neue" w:eastAsia="Times New Roman" w:hAnsi="Helvetica Neue" w:cs="Times New Roman"/>
+          <w:color w:val="444444"/>
+          <w:shd w:val="clear" w:color="auto" w:fill="FFFFFF"/>
+          <w:lang w:eastAsia="en-GB"/>
+        </w:rPr>
+        <w:t xml:space="preserve"> and also began my study to complete my Diploma of Financial planning which I completed in early 2020. </w:t>
+      </w:r>
+    </w:p>
+    <w:p>
+      <w:pPr>
+        <w:pStyle w:val="ListParagraph"/>
+        <w:rPr>
+          <w:rFonts w:ascii="Helvetica Neue" w:eastAsia="Times New Roman" w:hAnsi="Helvetica Neue" w:cs="Times New Roman"/>
+          <w:color w:val="444444"/>
+          <w:shd w:val="clear" w:color="auto" w:fill="FFFFFF"/>
+          <w:lang w:eastAsia="en-GB"/>
+        </w:rPr>
+      </w:pPr>
+    </w:p>
+    <w:p>
+      <w:pPr>
+        <w:pStyle w:val="ListParagraph"/>
+        <w:rPr>
+          <w:rFonts w:ascii="Helvetica Neue" w:eastAsia="Times New Roman" w:hAnsi="Helvetica Neue" w:cs="Times New Roman"/>
+          <w:color w:val="444444"/>
+          <w:shd w:val="clear" w:color="auto" w:fill="FFFFFF"/>
+          <w:lang w:eastAsia="en-GB"/>
+        </w:rPr>
+      </w:pPr>
+      <w:r>
+        <w:rPr>
+          <w:rFonts w:ascii="Helvetica Neue" w:eastAsia="Times New Roman" w:hAnsi="Helvetica Neue" w:cs="Times New Roman"/>
+          <w:color w:val="444444"/>
+          <w:shd w:val="clear" w:color="auto" w:fill="FFFFFF"/>
+          <w:lang w:eastAsia="en-GB"/>
+        </w:rPr>
+        <w:t xml:space="preserve">After I completed my </w:t>
+      </w:r>
+      <w:proofErr w:type="gramStart"/>
+      <w:r>
+        <w:rPr>
+          <w:rFonts w:ascii="Helvetica Neue" w:eastAsia="Times New Roman" w:hAnsi="Helvetica Neue" w:cs="Times New Roman"/>
+          <w:color w:val="444444"/>
+          <w:shd w:val="clear" w:color="auto" w:fill="FFFFFF"/>
+          <w:lang w:eastAsia="en-GB"/>
+        </w:rPr>
+        <w:t>diploma</w:t>
+      </w:r>
+      <w:proofErr w:type="gramEnd"/>
+      <w:r>
+        <w:rPr>
+          <w:rFonts w:ascii="Helvetica Neue" w:eastAsia="Times New Roman" w:hAnsi="Helvetica Neue" w:cs="Times New Roman"/>
+          <w:color w:val="444444"/>
+          <w:shd w:val="clear" w:color="auto" w:fill="FFFFFF"/>
+          <w:lang w:eastAsia="en-GB"/>
+        </w:rPr>
+        <w:t xml:space="preserve"> I decided to dip my toe into the world of university and started an economics course at university which I achieved a HD in. </w:t>
+      </w:r>
+    </w:p>
+    <w:p>
+      <w:pPr>
+        <w:pStyle w:val="ListParagraph"/>
+        <w:rPr>
+          <w:rFonts w:ascii="Helvetica Neue" w:eastAsia="Times New Roman" w:hAnsi="Helvetica Neue" w:cs="Times New Roman"/>
+          <w:color w:val="444444"/>
+          <w:shd w:val="clear" w:color="auto" w:fill="FFFFFF"/>
+          <w:lang w:eastAsia="en-GB"/>
+        </w:rPr>
+      </w:pPr>
+    </w:p>
+    <w:p>
+      <w:pPr>
+        <w:pStyle w:val="ListParagraph"/>
+        <w:rPr>
+          <w:rFonts w:ascii="Helvetica Neue" w:eastAsia="Times New Roman" w:hAnsi="Helvetica Neue" w:cs="Times New Roman"/>
+          <w:color w:val="444444"/>
+          <w:shd w:val="clear" w:color="auto" w:fill="FFFFFF"/>
+          <w:lang w:eastAsia="en-GB"/>
+        </w:rPr>
+      </w:pPr>
+      <w:r>
+        <w:rPr>
+          <w:rFonts w:ascii="Helvetica Neue" w:eastAsia="Times New Roman" w:hAnsi="Helvetica Neue" w:cs="Times New Roman"/>
+          <w:color w:val="444444"/>
+          <w:shd w:val="clear" w:color="auto" w:fill="FFFFFF"/>
+          <w:lang w:eastAsia="en-GB"/>
+        </w:rPr>
+        <w:t xml:space="preserve">After 3 years full time with SMSF Paraplanners I knew it was time to move onto something new, which is when I found Coder Academy. If you wish to read a more in-depth version of my work and study </w:t>
+      </w:r>
+      <w:proofErr w:type="gramStart"/>
+      <w:r>
+        <w:rPr>
+          <w:rFonts w:ascii="Helvetica Neue" w:eastAsia="Times New Roman" w:hAnsi="Helvetica Neue" w:cs="Times New Roman"/>
+          <w:color w:val="444444"/>
+          <w:shd w:val="clear" w:color="auto" w:fill="FFFFFF"/>
+          <w:lang w:eastAsia="en-GB"/>
+        </w:rPr>
+        <w:t>history</w:t>
+      </w:r>
+      <w:proofErr w:type="gramEnd"/>
+      <w:r>
+        <w:rPr>
+          <w:rFonts w:ascii="Helvetica Neue" w:eastAsia="Times New Roman" w:hAnsi="Helvetica Neue" w:cs="Times New Roman"/>
+          <w:color w:val="444444"/>
+          <w:shd w:val="clear" w:color="auto" w:fill="FFFFFF"/>
+          <w:lang w:eastAsia="en-GB"/>
+        </w:rPr>
+        <w:t xml:space="preserve"> please refer to my      </w:t>
+      </w:r>
+    </w:p>
+    <w:p>
+      <w:pPr>
+        <w:pStyle w:val="ListParagraph"/>
+        <w:rPr>
+          <w:rFonts w:ascii="Helvetica Neue" w:eastAsia="Times New Roman" w:hAnsi="Helvetica Neue" w:cs="Times New Roman"/>
+          <w:color w:val="444444"/>
+          <w:shd w:val="clear" w:color="auto" w:fill="FFFFFF"/>
+          <w:lang w:eastAsia="en-GB"/>
+        </w:rPr>
+      </w:pPr>
+    </w:p>
+    <w:p>
+      <w:pPr>
+        <w:pStyle w:val="ListParagraph"/>
+        <w:rPr>
+          <w:rFonts w:ascii="Helvetica Neue" w:eastAsia="Times New Roman" w:hAnsi="Helvetica Neue" w:cs="Times New Roman"/>
+          <w:color w:val="444444"/>
+          <w:shd w:val="clear" w:color="auto" w:fill="FFFFFF"/>
+          <w:lang w:eastAsia="en-GB"/>
+        </w:rPr>
+      </w:pPr>
+    </w:p>
+    <w:p>
+      <w:pPr>
+        <w:pStyle w:val="ListParagraph"/>
+        <w:numPr>
+          <w:ilvl w:val="0"/>
+          <w:numId w:val="3"/>
+        </w:numPr>
+        <w:rPr>
+          <w:rFonts w:ascii="Times New Roman" w:eastAsia="Times New Roman" w:hAnsi="Times New Roman" w:cs="Times New Roman"/>
+          <w:lang w:eastAsia="en-GB"/>
+        </w:rPr>
+      </w:pPr>
+      <w:r>
+        <w:rPr>
+          <w:rFonts w:ascii="Helvetica Neue" w:eastAsia="Times New Roman" w:hAnsi="Helvetica Neue" w:cs="Times New Roman"/>
+          <w:color w:val="1C3C5C"/>
+          <w:shd w:val="clear" w:color="auto" w:fill="FFFFFF"/>
+          <w:lang w:eastAsia="en-GB"/>
+        </w:rPr>
+        <w:t xml:space="preserve">Links to professional accounts such as </w:t>
+      </w:r>
+      <w:proofErr w:type="spellStart"/>
+      <w:r>
+        <w:rPr>
+          <w:rFonts w:ascii="Helvetica Neue" w:eastAsia="Times New Roman" w:hAnsi="Helvetica Neue" w:cs="Times New Roman"/>
+          <w:color w:val="1C3C5C"/>
+          <w:shd w:val="clear" w:color="auto" w:fill="FFFFFF"/>
+          <w:lang w:eastAsia="en-GB"/>
+        </w:rPr>
+        <w:t>Github</w:t>
+      </w:r>
+      <w:proofErr w:type="spellEnd"/>
+      <w:r>
+        <w:rPr>
+          <w:rFonts w:ascii="Helvetica Neue" w:eastAsia="Times New Roman" w:hAnsi="Helvetica Neue" w:cs="Times New Roman"/>
+          <w:color w:val="1C3C5C"/>
+          <w:shd w:val="clear" w:color="auto" w:fill="FFFFFF"/>
+          <w:lang w:eastAsia="en-GB"/>
+        </w:rPr>
+        <w:t xml:space="preserve"> and LinkedIn</w:t>
+      </w:r>
+    </w:p>
+    <w:p>
+      <w:pPr>
+        <w:pStyle w:val="ListParagraph"/>
+        <w:numPr>
+          <w:ilvl w:val="0"/>
+          <w:numId w:val="3"/>
+        </w:numPr>
+        <w:rPr>
+          <w:rFonts w:ascii="Times New Roman" w:eastAsia="Times New Roman" w:hAnsi="Times New Roman" w:cs="Times New Roman"/>
+          <w:lang w:eastAsia="en-GB"/>
+        </w:rPr>
+      </w:pPr>
+      <w:r>
+        <w:rPr>
+          <w:rFonts w:ascii="Helvetica Neue" w:eastAsia="Times New Roman" w:hAnsi="Helvetica Neue" w:cs="Times New Roman"/>
+          <w:color w:val="1C3C5C"/>
+          <w:shd w:val="clear" w:color="auto" w:fill="FFFFFF"/>
+          <w:lang w:eastAsia="en-GB"/>
+        </w:rPr>
+        <w:t xml:space="preserve">Your work and/or study history and a link to a PDF of your resume (resume can be a </w:t>
+      </w:r>
+      <w:proofErr w:type="gramStart"/>
+      <w:r>
+        <w:rPr>
+          <w:rFonts w:ascii="Helvetica Neue" w:eastAsia="Times New Roman" w:hAnsi="Helvetica Neue" w:cs="Times New Roman"/>
+          <w:color w:val="1C3C5C"/>
+          <w:shd w:val="clear" w:color="auto" w:fill="FFFFFF"/>
+          <w:lang w:eastAsia="en-GB"/>
+        </w:rPr>
+        <w:t>mock up</w:t>
+      </w:r>
+      <w:proofErr w:type="gramEnd"/>
+      <w:r>
+        <w:rPr>
+          <w:rFonts w:ascii="Helvetica Neue" w:eastAsia="Times New Roman" w:hAnsi="Helvetica Neue" w:cs="Times New Roman"/>
+          <w:color w:val="1C3C5C"/>
+          <w:shd w:val="clear" w:color="auto" w:fill="FFFFFF"/>
+          <w:lang w:eastAsia="en-GB"/>
+        </w:rPr>
+        <w:t>)</w:t>
+      </w:r>
+    </w:p>
+    <w:p>
+      <w:pPr>
+        <w:pStyle w:val="ListParagraph"/>
+        <w:numPr>
+          <w:ilvl w:val="0"/>
+          <w:numId w:val="3"/>
+        </w:numPr>
+        <w:rPr>
+          <w:rFonts w:ascii="Helvetica Neue" w:eastAsia="Times New Roman" w:hAnsi="Helvetica Neue" w:cs="Times New Roman"/>
+          <w:color w:val="444444"/>
+          <w:shd w:val="clear" w:color="auto" w:fill="FFFFFF"/>
+          <w:lang w:eastAsia="en-GB"/>
+        </w:rPr>
+      </w:pPr>
+      <w:r>
+        <w:rPr>
+          <w:rFonts w:ascii="Helvetica Neue" w:eastAsia="Times New Roman" w:hAnsi="Helvetica Neue" w:cs="Times New Roman"/>
+          <w:color w:val="444444"/>
+          <w:shd w:val="clear" w:color="auto" w:fill="FFFFFF"/>
+          <w:lang w:eastAsia="en-GB"/>
+        </w:rPr>
+        <w:t xml:space="preserve">Text about where I grew up and my story </w:t>
+      </w:r>
+    </w:p>
+    <w:p>
+      <w:pPr>
+        <w:pStyle w:val="ListParagraph"/>
+        <w:numPr>
+          <w:ilvl w:val="0"/>
+          <w:numId w:val="3"/>
+        </w:numPr>
+        <w:rPr>
+          <w:rFonts w:ascii="Helvetica Neue" w:eastAsia="Times New Roman" w:hAnsi="Helvetica Neue" w:cs="Times New Roman"/>
+          <w:color w:val="444444"/>
+          <w:shd w:val="clear" w:color="auto" w:fill="FFFFFF"/>
+          <w:lang w:eastAsia="en-GB"/>
+        </w:rPr>
+      </w:pPr>
+      <w:r>
+        <w:rPr>
+          <w:rFonts w:ascii="Helvetica Neue" w:eastAsia="Times New Roman" w:hAnsi="Helvetica Neue" w:cs="Times New Roman"/>
+          <w:color w:val="444444"/>
+          <w:shd w:val="clear" w:color="auto" w:fill="FFFFFF"/>
+          <w:lang w:eastAsia="en-GB"/>
+        </w:rPr>
+        <w:t xml:space="preserve">Why I am doing this </w:t>
+      </w:r>
+    </w:p>
+    <w:p>
+      <w:pPr>
+        <w:pStyle w:val="ListParagraph"/>
+        <w:numPr>
+          <w:ilvl w:val="0"/>
+          <w:numId w:val="3"/>
+        </w:numPr>
+        <w:rPr>
+          <w:rFonts w:ascii="Helvetica Neue" w:eastAsia="Times New Roman" w:hAnsi="Helvetica Neue" w:cs="Times New Roman"/>
+          <w:color w:val="444444"/>
+          <w:shd w:val="clear" w:color="auto" w:fill="FFFFFF"/>
+          <w:lang w:eastAsia="en-GB"/>
+        </w:rPr>
+      </w:pPr>
+      <w:r>
+        <w:rPr>
+          <w:rFonts w:ascii="Helvetica Neue" w:eastAsia="Times New Roman" w:hAnsi="Helvetica Neue" w:cs="Times New Roman"/>
+          <w:color w:val="444444"/>
+          <w:shd w:val="clear" w:color="auto" w:fill="FFFFFF"/>
+          <w:lang w:eastAsia="en-GB"/>
+        </w:rPr>
+        <w:t xml:space="preserve">Personality </w:t>
+      </w:r>
+    </w:p>
+    <w:p>
+      <w:pPr>
+        <w:rPr>
+          <w:rFonts w:ascii="Helvetica Neue" w:eastAsia="Times New Roman" w:hAnsi="Helvetica Neue" w:cs="Times New Roman"/>
+          <w:color w:val="444444"/>
+          <w:shd w:val="clear" w:color="auto" w:fill="FFFFFF"/>
+          <w:lang w:eastAsia="en-GB"/>
+        </w:rPr>
+      </w:pPr>
+    </w:p>
+    <w:p>
+      <w:pPr>
+        <w:rPr>
+          <w:rFonts w:ascii="Helvetica Neue" w:eastAsia="Times New Roman" w:hAnsi="Helvetica Neue" w:cs="Times New Roman"/>
+          <w:color w:val="444444"/>
+          <w:shd w:val="clear" w:color="auto" w:fill="FFFFFF"/>
+          <w:lang w:eastAsia="en-GB"/>
+        </w:rPr>
+      </w:pPr>
+      <w:r>
+        <w:rPr>
+          <w:rFonts w:ascii="Helvetica Neue" w:eastAsia="Times New Roman" w:hAnsi="Helvetica Neue" w:cs="Times New Roman"/>
+          <w:color w:val="444444"/>
+          <w:shd w:val="clear" w:color="auto" w:fill="FFFFFF"/>
+          <w:lang w:eastAsia="en-GB"/>
+        </w:rPr>
         <w:t>S</w:t>
       </w:r>
       <w:r>
@@ -161,6 +803,17 @@
     </w:p>
     <w:p>
       <w:pPr>
+        <w:ind w:left="360"/>
+        <w:rPr>
+          <w:rFonts w:ascii="Helvetica Neue" w:eastAsia="Times New Roman" w:hAnsi="Helvetica Neue" w:cs="Times New Roman"/>
+          <w:color w:val="444444"/>
+          <w:shd w:val="clear" w:color="auto" w:fill="FFFFFF"/>
+          <w:lang w:eastAsia="en-GB"/>
+        </w:rPr>
+      </w:pPr>
+    </w:p>
+    <w:p>
+      <w:pPr>
         <w:rPr>
           <w:rFonts w:ascii="Helvetica Neue" w:eastAsia="Times New Roman" w:hAnsi="Helvetica Neue" w:cs="Times New Roman"/>
           <w:color w:val="444444"/>
@@ -226,6 +879,17 @@
         </w:rPr>
         <w:t>interests,</w:t>
       </w:r>
+    </w:p>
+    <w:p>
+      <w:pPr>
+        <w:pStyle w:val="ListParagraph"/>
+        <w:rPr>
+          <w:rFonts w:ascii="Helvetica Neue" w:eastAsia="Times New Roman" w:hAnsi="Helvetica Neue" w:cs="Times New Roman"/>
+          <w:color w:val="444444"/>
+          <w:shd w:val="clear" w:color="auto" w:fill="FFFFFF"/>
+          <w:lang w:eastAsia="en-GB"/>
+        </w:rPr>
+      </w:pPr>
     </w:p>
     <w:p>
       <w:pPr>
@@ -272,6 +936,7 @@
           <w:shd w:val="clear" w:color="auto" w:fill="FFFFFF"/>
           <w:lang w:eastAsia="en-GB"/>
         </w:rPr>
+        <w:lastRenderedPageBreak/>
         <w:t xml:space="preserve">Bouldering/fitness </w:t>
       </w:r>
     </w:p>
@@ -459,6 +1124,11 @@
     </w:p>
     <w:p>
       <w:pPr>
+        <w:pStyle w:val="ListParagraph"/>
+        <w:numPr>
+          <w:ilvl w:val="0"/>
+          <w:numId w:val="4"/>
+        </w:numPr>
         <w:rPr>
           <w:rFonts w:ascii="Helvetica Neue" w:eastAsia="Times New Roman" w:hAnsi="Helvetica Neue" w:cs="Times New Roman"/>
           <w:color w:val="444444"/>
@@ -478,6 +1148,64 @@
     </w:p>
     <w:p>
       <w:pPr>
+        <w:pStyle w:val="ListParagraph"/>
+        <w:numPr>
+          <w:ilvl w:val="0"/>
+          <w:numId w:val="4"/>
+        </w:numPr>
+        <w:rPr>
+          <w:rFonts w:ascii="Helvetica Neue" w:eastAsia="Times New Roman" w:hAnsi="Helvetica Neue" w:cs="Times New Roman"/>
+          <w:color w:val="444444"/>
+          <w:shd w:val="clear" w:color="auto" w:fill="FFFFFF"/>
+          <w:lang w:eastAsia="en-GB"/>
+        </w:rPr>
+      </w:pPr>
+      <w:r>
+        <w:rPr>
+          <w:rFonts w:ascii="Helvetica Neue" w:eastAsia="Times New Roman" w:hAnsi="Helvetica Neue" w:cs="Times New Roman"/>
+          <w:color w:val="444444"/>
+          <w:shd w:val="clear" w:color="auto" w:fill="FFFFFF"/>
+          <w:lang w:eastAsia="en-GB"/>
+        </w:rPr>
+        <w:t xml:space="preserve">Achieved </w:t>
+      </w:r>
+      <w:r>
+        <w:rPr>
+          <w:rFonts w:ascii="Helvetica Neue" w:eastAsia="Times New Roman" w:hAnsi="Helvetica Neue" w:cs="Times New Roman"/>
+          <w:color w:val="444444"/>
+          <w:shd w:val="clear" w:color="auto" w:fill="FFFFFF"/>
+          <w:lang w:eastAsia="en-GB"/>
+        </w:rPr>
+        <w:t xml:space="preserve">a high </w:t>
+      </w:r>
+      <w:proofErr w:type="spellStart"/>
+      <w:r>
+        <w:rPr>
+          <w:rFonts w:ascii="Helvetica Neue" w:eastAsia="Times New Roman" w:hAnsi="Helvetica Neue" w:cs="Times New Roman"/>
+          <w:color w:val="444444"/>
+          <w:shd w:val="clear" w:color="auto" w:fill="FFFFFF"/>
+          <w:lang w:eastAsia="en-GB"/>
+        </w:rPr>
+        <w:t>destingtion</w:t>
+      </w:r>
+      <w:proofErr w:type="spellEnd"/>
+      <w:r>
+        <w:rPr>
+          <w:rFonts w:ascii="Helvetica Neue" w:eastAsia="Times New Roman" w:hAnsi="Helvetica Neue" w:cs="Times New Roman"/>
+          <w:color w:val="444444"/>
+          <w:shd w:val="clear" w:color="auto" w:fill="FFFFFF"/>
+          <w:lang w:eastAsia="en-GB"/>
+        </w:rPr>
+        <w:t xml:space="preserve"> in economics at university </w:t>
+      </w:r>
+    </w:p>
+    <w:p>
+      <w:pPr>
+        <w:pStyle w:val="ListParagraph"/>
+        <w:numPr>
+          <w:ilvl w:val="0"/>
+          <w:numId w:val="4"/>
+        </w:numPr>
         <w:rPr>
           <w:rFonts w:ascii="Helvetica Neue" w:eastAsia="Times New Roman" w:hAnsi="Helvetica Neue" w:cs="Times New Roman"/>
           <w:color w:val="444444"/>
@@ -517,6 +1245,11 @@
     </w:p>
     <w:p>
       <w:pPr>
+        <w:pStyle w:val="ListParagraph"/>
+        <w:numPr>
+          <w:ilvl w:val="0"/>
+          <w:numId w:val="4"/>
+        </w:numPr>
         <w:rPr>
           <w:rFonts w:ascii="Helvetica Neue" w:eastAsia="Times New Roman" w:hAnsi="Helvetica Neue" w:cs="Times New Roman"/>
           <w:color w:val="444444"/>
@@ -536,6 +1269,437 @@
     </w:p>
     <w:p>
       <w:pPr>
+        <w:pStyle w:val="ListParagraph"/>
+        <w:numPr>
+          <w:ilvl w:val="0"/>
+          <w:numId w:val="4"/>
+        </w:numPr>
+        <w:rPr>
+          <w:rFonts w:ascii="Helvetica Neue" w:eastAsia="Times New Roman" w:hAnsi="Helvetica Neue" w:cs="Times New Roman"/>
+          <w:color w:val="444444"/>
+          <w:shd w:val="clear" w:color="auto" w:fill="FFFFFF"/>
+          <w:lang w:eastAsia="en-GB"/>
+        </w:rPr>
+      </w:pPr>
+      <w:r>
+        <w:rPr>
+          <w:rFonts w:ascii="Helvetica Neue" w:eastAsia="Times New Roman" w:hAnsi="Helvetica Neue" w:cs="Times New Roman"/>
+          <w:color w:val="444444"/>
+          <w:shd w:val="clear" w:color="auto" w:fill="FFFFFF"/>
+          <w:lang w:eastAsia="en-GB"/>
+        </w:rPr>
+        <w:t>I can do this (interest animation)</w:t>
+      </w:r>
+    </w:p>
+    <w:p>
+      <w:pPr>
+        <w:pStyle w:val="ListParagraph"/>
+        <w:numPr>
+          <w:ilvl w:val="0"/>
+          <w:numId w:val="4"/>
+        </w:numPr>
+        <w:rPr>
+          <w:rFonts w:ascii="Helvetica Neue" w:eastAsia="Times New Roman" w:hAnsi="Helvetica Neue" w:cs="Times New Roman"/>
+          <w:color w:val="444444"/>
+          <w:shd w:val="clear" w:color="auto" w:fill="FFFFFF"/>
+          <w:lang w:eastAsia="en-GB"/>
+        </w:rPr>
+      </w:pPr>
+      <w:r>
+        <w:rPr>
+          <w:rFonts w:ascii="Helvetica Neue" w:eastAsia="Times New Roman" w:hAnsi="Helvetica Neue" w:cs="Times New Roman"/>
+          <w:color w:val="444444"/>
+          <w:shd w:val="clear" w:color="auto" w:fill="FFFFFF"/>
+          <w:lang w:eastAsia="en-GB"/>
+        </w:rPr>
+        <w:t xml:space="preserve">Cert 2 in workplace health and safety </w:t>
+      </w:r>
+    </w:p>
+    <w:p>
+      <w:pPr>
+        <w:pStyle w:val="ListParagraph"/>
+        <w:numPr>
+          <w:ilvl w:val="0"/>
+          <w:numId w:val="4"/>
+        </w:numPr>
+        <w:rPr>
+          <w:rFonts w:ascii="Helvetica Neue" w:eastAsia="Times New Roman" w:hAnsi="Helvetica Neue" w:cs="Times New Roman"/>
+          <w:color w:val="444444"/>
+          <w:shd w:val="clear" w:color="auto" w:fill="FFFFFF"/>
+          <w:lang w:eastAsia="en-GB"/>
+        </w:rPr>
+      </w:pPr>
+      <w:r>
+        <w:rPr>
+          <w:rFonts w:ascii="Helvetica Neue" w:eastAsia="Times New Roman" w:hAnsi="Helvetica Neue" w:cs="Times New Roman"/>
+          <w:color w:val="444444"/>
+          <w:shd w:val="clear" w:color="auto" w:fill="FFFFFF"/>
+          <w:lang w:eastAsia="en-GB"/>
+        </w:rPr>
+        <w:t xml:space="preserve">Resume </w:t>
+      </w:r>
+    </w:p>
+    <w:p>
+      <w:pPr>
+        <w:rPr>
+          <w:rFonts w:ascii="Helvetica Neue" w:eastAsia="Times New Roman" w:hAnsi="Helvetica Neue" w:cs="Times New Roman"/>
+          <w:color w:val="444444"/>
+          <w:shd w:val="clear" w:color="auto" w:fill="FFFFFF"/>
+          <w:lang w:eastAsia="en-GB"/>
+        </w:rPr>
+      </w:pPr>
+    </w:p>
+    <w:p>
+      <w:pPr>
+        <w:rPr>
+          <w:rFonts w:ascii="Helvetica Neue" w:eastAsia="Times New Roman" w:hAnsi="Helvetica Neue" w:cs="Times New Roman"/>
+          <w:color w:val="444444"/>
+          <w:shd w:val="clear" w:color="auto" w:fill="FFFFFF"/>
+          <w:lang w:eastAsia="en-GB"/>
+        </w:rPr>
+      </w:pPr>
+      <w:r>
+        <w:rPr>
+          <w:rFonts w:ascii="Helvetica Neue" w:eastAsia="Times New Roman" w:hAnsi="Helvetica Neue" w:cs="Times New Roman"/>
+          <w:color w:val="444444"/>
+          <w:shd w:val="clear" w:color="auto" w:fill="FFFFFF"/>
+          <w:lang w:eastAsia="en-GB"/>
+        </w:rPr>
+        <w:t xml:space="preserve">Blog </w:t>
+      </w:r>
+    </w:p>
+    <w:p>
+      <w:pPr>
+        <w:pStyle w:val="ListParagraph"/>
+        <w:numPr>
+          <w:ilvl w:val="0"/>
+          <w:numId w:val="5"/>
+        </w:numPr>
+        <w:rPr>
+          <w:rFonts w:ascii="Times New Roman" w:eastAsia="Times New Roman" w:hAnsi="Times New Roman" w:cs="Times New Roman"/>
+          <w:lang w:eastAsia="en-GB"/>
+        </w:rPr>
+      </w:pPr>
+      <w:r>
+        <w:rPr>
+          <w:rFonts w:ascii="Helvetica Neue" w:eastAsia="Times New Roman" w:hAnsi="Helvetica Neue" w:cs="Times New Roman"/>
+          <w:color w:val="1C3C5C"/>
+          <w:shd w:val="clear" w:color="auto" w:fill="FFFFFF"/>
+          <w:lang w:eastAsia="en-GB"/>
+        </w:rPr>
+        <w:t>A list of blog posts with titles and date published</w:t>
+      </w:r>
+      <w:r>
+        <w:rPr>
+          <w:rFonts w:ascii="Helvetica Neue" w:eastAsia="Times New Roman" w:hAnsi="Helvetica Neue" w:cs="Times New Roman"/>
+          <w:color w:val="1C3C5C"/>
+          <w:lang w:eastAsia="en-GB"/>
+        </w:rPr>
+        <w:br/>
+      </w:r>
+    </w:p>
+    <w:p>
+      <w:pPr>
+        <w:pStyle w:val="ListParagraph"/>
+        <w:numPr>
+          <w:ilvl w:val="0"/>
+          <w:numId w:val="5"/>
+        </w:numPr>
+        <w:rPr>
+          <w:rFonts w:ascii="Times New Roman" w:eastAsia="Times New Roman" w:hAnsi="Times New Roman" w:cs="Times New Roman"/>
+          <w:lang w:eastAsia="en-GB"/>
+        </w:rPr>
+      </w:pPr>
+      <w:r>
+        <w:rPr>
+          <w:rFonts w:ascii="Helvetica Neue" w:eastAsia="Times New Roman" w:hAnsi="Helvetica Neue" w:cs="Times New Roman"/>
+          <w:color w:val="1C3C5C"/>
+          <w:shd w:val="clear" w:color="auto" w:fill="FFFFFF"/>
+          <w:lang w:eastAsia="en-GB"/>
+        </w:rPr>
+        <w:t>A blog with FIVE sample posts (placeholder text can be used), blog posts need to have at least ONE image each</w:t>
+      </w:r>
+    </w:p>
+    <w:p>
+      <w:pPr>
+        <w:ind w:left="360"/>
+        <w:rPr>
+          <w:rFonts w:ascii="Times New Roman" w:eastAsia="Times New Roman" w:hAnsi="Times New Roman" w:cs="Times New Roman"/>
+          <w:lang w:eastAsia="en-GB"/>
+        </w:rPr>
+      </w:pPr>
+    </w:p>
+    <w:p>
+      <w:pPr>
+        <w:ind w:left="360"/>
+        <w:rPr>
+          <w:rFonts w:ascii="Times New Roman" w:eastAsia="Times New Roman" w:hAnsi="Times New Roman" w:cs="Times New Roman"/>
+          <w:lang w:eastAsia="en-GB"/>
+        </w:rPr>
+      </w:pPr>
+    </w:p>
+    <w:p>
+      <w:pPr>
+        <w:ind w:left="360"/>
+        <w:rPr>
+          <w:rFonts w:ascii="Helvetica Neue" w:eastAsia="Times New Roman" w:hAnsi="Helvetica Neue" w:cs="Times New Roman"/>
+          <w:color w:val="444444"/>
+          <w:shd w:val="clear" w:color="auto" w:fill="FFFFFF"/>
+          <w:lang w:eastAsia="en-GB"/>
+        </w:rPr>
+      </w:pPr>
+      <w:r>
+        <w:rPr>
+          <w:rFonts w:ascii="Helvetica Neue" w:eastAsia="Times New Roman" w:hAnsi="Helvetica Neue" w:cs="Times New Roman"/>
+          <w:color w:val="444444"/>
+          <w:shd w:val="clear" w:color="auto" w:fill="FFFFFF"/>
+          <w:lang w:eastAsia="en-GB"/>
+        </w:rPr>
+        <w:t>6 hours of prework cramming down, time for a nap (February 15</w:t>
+      </w:r>
+      <w:r>
+        <w:rPr>
+          <w:rFonts w:ascii="Helvetica Neue" w:eastAsia="Times New Roman" w:hAnsi="Helvetica Neue" w:cs="Times New Roman"/>
+          <w:color w:val="444444"/>
+          <w:shd w:val="clear" w:color="auto" w:fill="FFFFFF"/>
+          <w:vertAlign w:val="superscript"/>
+          <w:lang w:eastAsia="en-GB"/>
+        </w:rPr>
+        <w:t>th</w:t>
+      </w:r>
+      <w:r>
+        <w:rPr>
+          <w:rFonts w:ascii="Helvetica Neue" w:eastAsia="Times New Roman" w:hAnsi="Helvetica Neue" w:cs="Times New Roman"/>
+          <w:color w:val="444444"/>
+          <w:shd w:val="clear" w:color="auto" w:fill="FFFFFF"/>
+          <w:lang w:eastAsia="en-GB"/>
+        </w:rPr>
+        <w:t xml:space="preserve">) </w:t>
+      </w:r>
+    </w:p>
+    <w:p>
+      <w:pPr>
+        <w:ind w:left="360"/>
+        <w:rPr>
+          <w:rFonts w:ascii="Helvetica Neue" w:eastAsia="Times New Roman" w:hAnsi="Helvetica Neue" w:cs="Times New Roman"/>
+          <w:color w:val="444444"/>
+          <w:shd w:val="clear" w:color="auto" w:fill="FFFFFF"/>
+          <w:lang w:eastAsia="en-GB"/>
+        </w:rPr>
+      </w:pPr>
+    </w:p>
+    <w:p>
+      <w:pPr>
+        <w:ind w:left="360"/>
+        <w:rPr>
+          <w:rFonts w:ascii="Helvetica Neue" w:eastAsia="Times New Roman" w:hAnsi="Helvetica Neue" w:cs="Times New Roman"/>
+          <w:color w:val="444444"/>
+          <w:shd w:val="clear" w:color="auto" w:fill="FFFFFF"/>
+          <w:lang w:eastAsia="en-GB"/>
+        </w:rPr>
+      </w:pPr>
+      <w:r>
+        <w:rPr>
+          <w:rFonts w:ascii="Helvetica Neue" w:eastAsia="Times New Roman" w:hAnsi="Helvetica Neue" w:cs="Times New Roman"/>
+          <w:color w:val="444444"/>
+          <w:shd w:val="clear" w:color="auto" w:fill="FFFFFF"/>
+          <w:lang w:eastAsia="en-GB"/>
+        </w:rPr>
+        <w:t>Got all my homework done! (February 28</w:t>
+      </w:r>
+      <w:r>
+        <w:rPr>
+          <w:rFonts w:ascii="Helvetica Neue" w:eastAsia="Times New Roman" w:hAnsi="Helvetica Neue" w:cs="Times New Roman"/>
+          <w:color w:val="444444"/>
+          <w:shd w:val="clear" w:color="auto" w:fill="FFFFFF"/>
+          <w:vertAlign w:val="superscript"/>
+          <w:lang w:eastAsia="en-GB"/>
+        </w:rPr>
+        <w:t>th</w:t>
+      </w:r>
+      <w:r>
+        <w:rPr>
+          <w:rFonts w:ascii="Helvetica Neue" w:eastAsia="Times New Roman" w:hAnsi="Helvetica Neue" w:cs="Times New Roman"/>
+          <w:color w:val="444444"/>
+          <w:shd w:val="clear" w:color="auto" w:fill="FFFFFF"/>
+          <w:lang w:eastAsia="en-GB"/>
+        </w:rPr>
+        <w:t>)</w:t>
+      </w:r>
+    </w:p>
+    <w:p>
+      <w:pPr>
+        <w:ind w:left="360"/>
+        <w:rPr>
+          <w:rFonts w:ascii="Helvetica Neue" w:eastAsia="Times New Roman" w:hAnsi="Helvetica Neue" w:cs="Times New Roman"/>
+          <w:color w:val="444444"/>
+          <w:shd w:val="clear" w:color="auto" w:fill="FFFFFF"/>
+          <w:lang w:eastAsia="en-GB"/>
+        </w:rPr>
+      </w:pPr>
+    </w:p>
+    <w:p>
+      <w:pPr>
+        <w:ind w:left="360"/>
+        <w:rPr>
+          <w:rFonts w:ascii="Helvetica Neue" w:eastAsia="Times New Roman" w:hAnsi="Helvetica Neue" w:cs="Times New Roman"/>
+          <w:color w:val="444444"/>
+          <w:shd w:val="clear" w:color="auto" w:fill="FFFFFF"/>
+          <w:lang w:eastAsia="en-GB"/>
+        </w:rPr>
+      </w:pPr>
+      <w:r>
+        <w:rPr>
+          <w:rFonts w:ascii="Helvetica Neue" w:eastAsia="Times New Roman" w:hAnsi="Helvetica Neue" w:cs="Times New Roman"/>
+          <w:color w:val="444444"/>
+          <w:shd w:val="clear" w:color="auto" w:fill="FFFFFF"/>
+          <w:lang w:eastAsia="en-GB"/>
+        </w:rPr>
+        <w:t>Today I broke something I didn’t even know existed, thanks Glenn for fixing it (March 1</w:t>
+      </w:r>
+      <w:r>
+        <w:rPr>
+          <w:rFonts w:ascii="Helvetica Neue" w:eastAsia="Times New Roman" w:hAnsi="Helvetica Neue" w:cs="Times New Roman"/>
+          <w:color w:val="444444"/>
+          <w:shd w:val="clear" w:color="auto" w:fill="FFFFFF"/>
+          <w:vertAlign w:val="superscript"/>
+          <w:lang w:eastAsia="en-GB"/>
+        </w:rPr>
+        <w:t>st</w:t>
+      </w:r>
+      <w:r>
+        <w:rPr>
+          <w:rFonts w:ascii="Helvetica Neue" w:eastAsia="Times New Roman" w:hAnsi="Helvetica Neue" w:cs="Times New Roman"/>
+          <w:color w:val="444444"/>
+          <w:shd w:val="clear" w:color="auto" w:fill="FFFFFF"/>
+          <w:lang w:eastAsia="en-GB"/>
+        </w:rPr>
+        <w:t xml:space="preserve">) </w:t>
+      </w:r>
+    </w:p>
+    <w:p>
+      <w:pPr>
+        <w:ind w:left="360"/>
+        <w:rPr>
+          <w:rFonts w:ascii="Helvetica Neue" w:eastAsia="Times New Roman" w:hAnsi="Helvetica Neue" w:cs="Times New Roman"/>
+          <w:color w:val="444444"/>
+          <w:shd w:val="clear" w:color="auto" w:fill="FFFFFF"/>
+          <w:lang w:eastAsia="en-GB"/>
+        </w:rPr>
+      </w:pPr>
+    </w:p>
+    <w:p>
+      <w:pPr>
+        <w:ind w:left="360"/>
+        <w:rPr>
+          <w:rFonts w:ascii="Helvetica Neue" w:eastAsia="Times New Roman" w:hAnsi="Helvetica Neue" w:cs="Times New Roman"/>
+          <w:color w:val="444444"/>
+          <w:shd w:val="clear" w:color="auto" w:fill="FFFFFF"/>
+          <w:lang w:eastAsia="en-GB"/>
+        </w:rPr>
+      </w:pPr>
+      <w:r>
+        <w:rPr>
+          <w:rFonts w:ascii="Helvetica Neue" w:eastAsia="Times New Roman" w:hAnsi="Helvetica Neue" w:cs="Times New Roman"/>
+          <w:color w:val="444444"/>
+          <w:shd w:val="clear" w:color="auto" w:fill="FFFFFF"/>
+          <w:lang w:eastAsia="en-GB"/>
+        </w:rPr>
+        <w:t>So, we had a new assignment dropped on us due before our first assignment is due… what?? Well at least it gives me a project to work on now. Let’s get it! (March 3</w:t>
+      </w:r>
+      <w:r>
+        <w:rPr>
+          <w:rFonts w:ascii="Helvetica Neue" w:eastAsia="Times New Roman" w:hAnsi="Helvetica Neue" w:cs="Times New Roman"/>
+          <w:color w:val="444444"/>
+          <w:shd w:val="clear" w:color="auto" w:fill="FFFFFF"/>
+          <w:vertAlign w:val="superscript"/>
+          <w:lang w:eastAsia="en-GB"/>
+        </w:rPr>
+        <w:t>rd</w:t>
+      </w:r>
+      <w:r>
+        <w:rPr>
+          <w:rFonts w:ascii="Helvetica Neue" w:eastAsia="Times New Roman" w:hAnsi="Helvetica Neue" w:cs="Times New Roman"/>
+          <w:color w:val="444444"/>
+          <w:shd w:val="clear" w:color="auto" w:fill="FFFFFF"/>
+          <w:lang w:eastAsia="en-GB"/>
+        </w:rPr>
+        <w:t>)</w:t>
+      </w:r>
+    </w:p>
+    <w:p>
+      <w:pPr>
+        <w:ind w:left="360"/>
+        <w:rPr>
+          <w:rFonts w:ascii="Helvetica Neue" w:eastAsia="Times New Roman" w:hAnsi="Helvetica Neue" w:cs="Times New Roman"/>
+          <w:color w:val="444444"/>
+          <w:shd w:val="clear" w:color="auto" w:fill="FFFFFF"/>
+          <w:lang w:eastAsia="en-GB"/>
+        </w:rPr>
+      </w:pPr>
+    </w:p>
+    <w:p>
+      <w:pPr>
+        <w:ind w:left="360"/>
+        <w:rPr>
+          <w:rFonts w:ascii="Helvetica Neue" w:eastAsia="Times New Roman" w:hAnsi="Helvetica Neue" w:cs="Times New Roman"/>
+          <w:color w:val="444444"/>
+          <w:shd w:val="clear" w:color="auto" w:fill="FFFFFF"/>
+          <w:lang w:eastAsia="en-GB"/>
+        </w:rPr>
+      </w:pPr>
+      <w:r>
+        <w:rPr>
+          <w:rFonts w:ascii="Helvetica Neue" w:eastAsia="Times New Roman" w:hAnsi="Helvetica Neue" w:cs="Times New Roman"/>
+          <w:color w:val="444444"/>
+          <w:shd w:val="clear" w:color="auto" w:fill="FFFFFF"/>
+          <w:lang w:eastAsia="en-GB"/>
+        </w:rPr>
+        <w:t>Actually,</w:t>
+      </w:r>
+      <w:r>
+        <w:rPr>
+          <w:rFonts w:ascii="Helvetica Neue" w:eastAsia="Times New Roman" w:hAnsi="Helvetica Neue" w:cs="Times New Roman"/>
+          <w:color w:val="444444"/>
+          <w:shd w:val="clear" w:color="auto" w:fill="FFFFFF"/>
+          <w:lang w:eastAsia="en-GB"/>
+        </w:rPr>
+        <w:t xml:space="preserve"> not hating this whole waking up early thing anymore, code academy is forcing me to be more productive. (March 4</w:t>
+      </w:r>
+      <w:r>
+        <w:rPr>
+          <w:rFonts w:ascii="Helvetica Neue" w:eastAsia="Times New Roman" w:hAnsi="Helvetica Neue" w:cs="Times New Roman"/>
+          <w:color w:val="444444"/>
+          <w:shd w:val="clear" w:color="auto" w:fill="FFFFFF"/>
+          <w:vertAlign w:val="superscript"/>
+          <w:lang w:eastAsia="en-GB"/>
+        </w:rPr>
+        <w:t>th</w:t>
+      </w:r>
+      <w:r>
+        <w:rPr>
+          <w:rFonts w:ascii="Helvetica Neue" w:eastAsia="Times New Roman" w:hAnsi="Helvetica Neue" w:cs="Times New Roman"/>
+          <w:color w:val="444444"/>
+          <w:shd w:val="clear" w:color="auto" w:fill="FFFFFF"/>
+          <w:lang w:eastAsia="en-GB"/>
+        </w:rPr>
+        <w:t>)</w:t>
+      </w:r>
+    </w:p>
+    <w:p>
+      <w:pPr>
+        <w:ind w:left="360"/>
+        <w:rPr>
+          <w:rFonts w:ascii="Helvetica Neue" w:eastAsia="Times New Roman" w:hAnsi="Helvetica Neue" w:cs="Times New Roman"/>
+          <w:color w:val="444444"/>
+          <w:shd w:val="clear" w:color="auto" w:fill="FFFFFF"/>
+          <w:lang w:eastAsia="en-GB"/>
+        </w:rPr>
+      </w:pPr>
+    </w:p>
+    <w:p>
+      <w:pPr>
+        <w:ind w:left="360"/>
         <w:rPr>
           <w:rFonts w:ascii="Helvetica Neue" w:eastAsia="Times New Roman" w:hAnsi="Helvetica Neue" w:cs="Times New Roman"/>
           <w:color w:val="444444"/>
@@ -574,6 +1738,119 @@
 <file path=word/numbering.xml><?xml version="1.0" encoding="utf-8"?>
 <w:numbering xmlns:wpc="http://schemas.microsoft.com/office/word/2010/wordprocessingCanvas" xmlns:cx="http://schemas.microsoft.com/office/drawing/2014/chartex" xmlns:cx1="http://schemas.microsoft.com/office/drawing/2015/9/8/chartex" xmlns:cx2="http://schemas.microsoft.com/office/drawing/2015/10/21/chartex" xmlns:cx3="http://schemas.microsoft.com/office/drawing/2016/5/9/chartex" xmlns:cx4="http://schemas.microsoft.com/office/drawing/2016/5/10/chartex" xmlns:cx5="http://schemas.microsoft.com/office/drawing/2016/5/11/chartex" xmlns:cx6="http://schemas.microsoft.com/office/drawing/2016/5/12/chartex" xmlns:cx7="http://schemas.microsoft.com/office/drawing/2016/5/13/chartex" xmlns:cx8="http://schemas.microsoft.com/office/drawing/2016/5/14/chartex" xmlns:mc="http://schemas.openxmlformats.org/markup-compatibility/2006" xmlns:aink="http://schemas.microsoft.com/office/drawing/2016/ink" xmlns:am3d="http://schemas.microsoft.com/office/drawing/2017/model3d" xmlns:o="urn:schemas-microsoft-com:office:office" xmlns:r="http://schemas.openxmlformats.org/officeDocument/2006/relationships" xmlns:m="http://schemas.openxmlformats.org/officeDocument/2006/math" xmlns:v="urn:schemas-microsoft-com:vml" xmlns:wp14="http://schemas.microsoft.com/office/word/2010/wordprocessingDrawing" xmlns:wp="http://schemas.openxmlformats.org/drawingml/2006/wordprocessingDrawing" xmlns:w10="urn:schemas-microsoft-com:office:word" xmlns:w="http://schemas.openxmlformats.org/wordprocessingml/2006/main" xmlns:w14="http://schemas.microsoft.com/office/word/2010/wordml" xmlns:w15="http://schemas.microsoft.com/office/word/2012/wordml" xmlns:w16cex="http://schemas.microsoft.com/office/word/2018/wordml/cex" xmlns:w16cid="http://schemas.microsoft.com/office/word/2016/wordml/cid" xmlns:w16="http://schemas.microsoft.com/office/word/2018/wordml" xmlns:w16se="http://schemas.microsoft.com/office/word/2015/wordml/symex" xmlns:wpg="http://schemas.microsoft.com/office/word/2010/wordprocessingGroup" xmlns:wpi="http://schemas.microsoft.com/office/word/2010/wordprocessingInk" xmlns:wne="http://schemas.microsoft.com/office/word/2006/wordml" xmlns:wps="http://schemas.microsoft.com/office/word/2010/wordprocessingShape" mc:Ignorable="w14 w15 w16se w16cid w16 w16cex wp14">
   <w:abstractNum w:abstractNumId="0" w15:restartNumberingAfterBreak="0">
+    <w:nsid w:val="0FAA1444"/>
+    <w:multiLevelType w:val="hybridMultilevel"/>
+    <w:tmpl w:val="4AD4F538"/>
+    <w:lvl w:ilvl="0" w:tplc="08090001">
+      <w:start w:val="1"/>
+      <w:numFmt w:val="bullet"/>
+      <w:lvlText w:val=""/>
+      <w:lvlJc w:val="left"/>
+      <w:pPr>
+        <w:ind w:left="720" w:hanging="360"/>
+      </w:pPr>
+      <w:rPr>
+        <w:rFonts w:ascii="Symbol" w:hAnsi="Symbol" w:hint="default"/>
+      </w:rPr>
+    </w:lvl>
+    <w:lvl w:ilvl="1" w:tplc="08090003" w:tentative="1">
+      <w:start w:val="1"/>
+      <w:numFmt w:val="bullet"/>
+      <w:lvlText w:val="o"/>
+      <w:lvlJc w:val="left"/>
+      <w:pPr>
+        <w:ind w:left="1440" w:hanging="360"/>
+      </w:pPr>
+      <w:rPr>
+        <w:rFonts w:ascii="Courier New" w:hAnsi="Courier New" w:cs="Courier New" w:hint="default"/>
+      </w:rPr>
+    </w:lvl>
+    <w:lvl w:ilvl="2" w:tplc="08090005" w:tentative="1">
+      <w:start w:val="1"/>
+      <w:numFmt w:val="bullet"/>
+      <w:lvlText w:val=""/>
+      <w:lvlJc w:val="left"/>
+      <w:pPr>
+        <w:ind w:left="2160" w:hanging="360"/>
+      </w:pPr>
+      <w:rPr>
+        <w:rFonts w:ascii="Wingdings" w:hAnsi="Wingdings" w:hint="default"/>
+      </w:rPr>
+    </w:lvl>
+    <w:lvl w:ilvl="3" w:tplc="08090001" w:tentative="1">
+      <w:start w:val="1"/>
+      <w:numFmt w:val="bullet"/>
+      <w:lvlText w:val=""/>
+      <w:lvlJc w:val="left"/>
+      <w:pPr>
+        <w:ind w:left="2880" w:hanging="360"/>
+      </w:pPr>
+      <w:rPr>
+        <w:rFonts w:ascii="Symbol" w:hAnsi="Symbol" w:hint="default"/>
+      </w:rPr>
+    </w:lvl>
+    <w:lvl w:ilvl="4" w:tplc="08090003" w:tentative="1">
+      <w:start w:val="1"/>
+      <w:numFmt w:val="bullet"/>
+      <w:lvlText w:val="o"/>
+      <w:lvlJc w:val="left"/>
+      <w:pPr>
+        <w:ind w:left="3600" w:hanging="360"/>
+      </w:pPr>
+      <w:rPr>
+        <w:rFonts w:ascii="Courier New" w:hAnsi="Courier New" w:cs="Courier New" w:hint="default"/>
+      </w:rPr>
+    </w:lvl>
+    <w:lvl w:ilvl="5" w:tplc="08090005" w:tentative="1">
+      <w:start w:val="1"/>
+      <w:numFmt w:val="bullet"/>
+      <w:lvlText w:val=""/>
+      <w:lvlJc w:val="left"/>
+      <w:pPr>
+        <w:ind w:left="4320" w:hanging="360"/>
+      </w:pPr>
+      <w:rPr>
+        <w:rFonts w:ascii="Wingdings" w:hAnsi="Wingdings" w:hint="default"/>
+      </w:rPr>
+    </w:lvl>
+    <w:lvl w:ilvl="6" w:tplc="08090001" w:tentative="1">
+      <w:start w:val="1"/>
+      <w:numFmt w:val="bullet"/>
+      <w:lvlText w:val=""/>
+      <w:lvlJc w:val="left"/>
+      <w:pPr>
+        <w:ind w:left="5040" w:hanging="360"/>
+      </w:pPr>
+      <w:rPr>
+        <w:rFonts w:ascii="Symbol" w:hAnsi="Symbol" w:hint="default"/>
+      </w:rPr>
+    </w:lvl>
+    <w:lvl w:ilvl="7" w:tplc="08090003" w:tentative="1">
+      <w:start w:val="1"/>
+      <w:numFmt w:val="bullet"/>
+      <w:lvlText w:val="o"/>
+      <w:lvlJc w:val="left"/>
+      <w:pPr>
+        <w:ind w:left="5760" w:hanging="360"/>
+      </w:pPr>
+      <w:rPr>
+        <w:rFonts w:ascii="Courier New" w:hAnsi="Courier New" w:cs="Courier New" w:hint="default"/>
+      </w:rPr>
+    </w:lvl>
+    <w:lvl w:ilvl="8" w:tplc="08090005" w:tentative="1">
+      <w:start w:val="1"/>
+      <w:numFmt w:val="bullet"/>
+      <w:lvlText w:val=""/>
+      <w:lvlJc w:val="left"/>
+      <w:pPr>
+        <w:ind w:left="6480" w:hanging="360"/>
+      </w:pPr>
+      <w:rPr>
+        <w:rFonts w:ascii="Wingdings" w:hAnsi="Wingdings" w:hint="default"/>
+      </w:rPr>
+    </w:lvl>
+  </w:abstractNum>
+  <w:abstractNum w:abstractNumId="1" w15:restartNumberingAfterBreak="0">
     <w:nsid w:val="11B918D9"/>
     <w:multiLevelType w:val="hybridMultilevel"/>
     <w:tmpl w:val="F4E21038"/>
@@ -686,7 +1963,120 @@
       </w:rPr>
     </w:lvl>
   </w:abstractNum>
-  <w:abstractNum w:abstractNumId="1" w15:restartNumberingAfterBreak="0">
+  <w:abstractNum w:abstractNumId="2" w15:restartNumberingAfterBreak="0">
+    <w:nsid w:val="26F71251"/>
+    <w:multiLevelType w:val="hybridMultilevel"/>
+    <w:tmpl w:val="A112985E"/>
+    <w:lvl w:ilvl="0" w:tplc="08090001">
+      <w:start w:val="1"/>
+      <w:numFmt w:val="bullet"/>
+      <w:lvlText w:val=""/>
+      <w:lvlJc w:val="left"/>
+      <w:pPr>
+        <w:ind w:left="720" w:hanging="360"/>
+      </w:pPr>
+      <w:rPr>
+        <w:rFonts w:ascii="Symbol" w:hAnsi="Symbol" w:hint="default"/>
+      </w:rPr>
+    </w:lvl>
+    <w:lvl w:ilvl="1" w:tplc="08090003" w:tentative="1">
+      <w:start w:val="1"/>
+      <w:numFmt w:val="bullet"/>
+      <w:lvlText w:val="o"/>
+      <w:lvlJc w:val="left"/>
+      <w:pPr>
+        <w:ind w:left="1440" w:hanging="360"/>
+      </w:pPr>
+      <w:rPr>
+        <w:rFonts w:ascii="Courier New" w:hAnsi="Courier New" w:cs="Courier New" w:hint="default"/>
+      </w:rPr>
+    </w:lvl>
+    <w:lvl w:ilvl="2" w:tplc="08090005" w:tentative="1">
+      <w:start w:val="1"/>
+      <w:numFmt w:val="bullet"/>
+      <w:lvlText w:val=""/>
+      <w:lvlJc w:val="left"/>
+      <w:pPr>
+        <w:ind w:left="2160" w:hanging="360"/>
+      </w:pPr>
+      <w:rPr>
+        <w:rFonts w:ascii="Wingdings" w:hAnsi="Wingdings" w:hint="default"/>
+      </w:rPr>
+    </w:lvl>
+    <w:lvl w:ilvl="3" w:tplc="08090001" w:tentative="1">
+      <w:start w:val="1"/>
+      <w:numFmt w:val="bullet"/>
+      <w:lvlText w:val=""/>
+      <w:lvlJc w:val="left"/>
+      <w:pPr>
+        <w:ind w:left="2880" w:hanging="360"/>
+      </w:pPr>
+      <w:rPr>
+        <w:rFonts w:ascii="Symbol" w:hAnsi="Symbol" w:hint="default"/>
+      </w:rPr>
+    </w:lvl>
+    <w:lvl w:ilvl="4" w:tplc="08090003" w:tentative="1">
+      <w:start w:val="1"/>
+      <w:numFmt w:val="bullet"/>
+      <w:lvlText w:val="o"/>
+      <w:lvlJc w:val="left"/>
+      <w:pPr>
+        <w:ind w:left="3600" w:hanging="360"/>
+      </w:pPr>
+      <w:rPr>
+        <w:rFonts w:ascii="Courier New" w:hAnsi="Courier New" w:cs="Courier New" w:hint="default"/>
+      </w:rPr>
+    </w:lvl>
+    <w:lvl w:ilvl="5" w:tplc="08090005" w:tentative="1">
+      <w:start w:val="1"/>
+      <w:numFmt w:val="bullet"/>
+      <w:lvlText w:val=""/>
+      <w:lvlJc w:val="left"/>
+      <w:pPr>
+        <w:ind w:left="4320" w:hanging="360"/>
+      </w:pPr>
+      <w:rPr>
+        <w:rFonts w:ascii="Wingdings" w:hAnsi="Wingdings" w:hint="default"/>
+      </w:rPr>
+    </w:lvl>
+    <w:lvl w:ilvl="6" w:tplc="08090001" w:tentative="1">
+      <w:start w:val="1"/>
+      <w:numFmt w:val="bullet"/>
+      <w:lvlText w:val=""/>
+      <w:lvlJc w:val="left"/>
+      <w:pPr>
+        <w:ind w:left="5040" w:hanging="360"/>
+      </w:pPr>
+      <w:rPr>
+        <w:rFonts w:ascii="Symbol" w:hAnsi="Symbol" w:hint="default"/>
+      </w:rPr>
+    </w:lvl>
+    <w:lvl w:ilvl="7" w:tplc="08090003" w:tentative="1">
+      <w:start w:val="1"/>
+      <w:numFmt w:val="bullet"/>
+      <w:lvlText w:val="o"/>
+      <w:lvlJc w:val="left"/>
+      <w:pPr>
+        <w:ind w:left="5760" w:hanging="360"/>
+      </w:pPr>
+      <w:rPr>
+        <w:rFonts w:ascii="Courier New" w:hAnsi="Courier New" w:cs="Courier New" w:hint="default"/>
+      </w:rPr>
+    </w:lvl>
+    <w:lvl w:ilvl="8" w:tplc="08090005" w:tentative="1">
+      <w:start w:val="1"/>
+      <w:numFmt w:val="bullet"/>
+      <w:lvlText w:val=""/>
+      <w:lvlJc w:val="left"/>
+      <w:pPr>
+        <w:ind w:left="6480" w:hanging="360"/>
+      </w:pPr>
+      <w:rPr>
+        <w:rFonts w:ascii="Wingdings" w:hAnsi="Wingdings" w:hint="default"/>
+      </w:rPr>
+    </w:lvl>
+  </w:abstractNum>
+  <w:abstractNum w:abstractNumId="3" w15:restartNumberingAfterBreak="0">
     <w:nsid w:val="670D2BF6"/>
     <w:multiLevelType w:val="hybridMultilevel"/>
     <w:tmpl w:val="4BB4A99E"/>
@@ -799,11 +2189,133 @@
       </w:rPr>
     </w:lvl>
   </w:abstractNum>
+  <w:abstractNum w:abstractNumId="4" w15:restartNumberingAfterBreak="0">
+    <w:nsid w:val="799176F4"/>
+    <w:multiLevelType w:val="hybridMultilevel"/>
+    <w:tmpl w:val="9816FFD0"/>
+    <w:lvl w:ilvl="0" w:tplc="08090001">
+      <w:start w:val="1"/>
+      <w:numFmt w:val="bullet"/>
+      <w:lvlText w:val=""/>
+      <w:lvlJc w:val="left"/>
+      <w:pPr>
+        <w:ind w:left="720" w:hanging="360"/>
+      </w:pPr>
+      <w:rPr>
+        <w:rFonts w:ascii="Symbol" w:hAnsi="Symbol" w:hint="default"/>
+      </w:rPr>
+    </w:lvl>
+    <w:lvl w:ilvl="1" w:tplc="08090003" w:tentative="1">
+      <w:start w:val="1"/>
+      <w:numFmt w:val="bullet"/>
+      <w:lvlText w:val="o"/>
+      <w:lvlJc w:val="left"/>
+      <w:pPr>
+        <w:ind w:left="1440" w:hanging="360"/>
+      </w:pPr>
+      <w:rPr>
+        <w:rFonts w:ascii="Courier New" w:hAnsi="Courier New" w:cs="Courier New" w:hint="default"/>
+      </w:rPr>
+    </w:lvl>
+    <w:lvl w:ilvl="2" w:tplc="08090005" w:tentative="1">
+      <w:start w:val="1"/>
+      <w:numFmt w:val="bullet"/>
+      <w:lvlText w:val=""/>
+      <w:lvlJc w:val="left"/>
+      <w:pPr>
+        <w:ind w:left="2160" w:hanging="360"/>
+      </w:pPr>
+      <w:rPr>
+        <w:rFonts w:ascii="Wingdings" w:hAnsi="Wingdings" w:hint="default"/>
+      </w:rPr>
+    </w:lvl>
+    <w:lvl w:ilvl="3" w:tplc="08090001" w:tentative="1">
+      <w:start w:val="1"/>
+      <w:numFmt w:val="bullet"/>
+      <w:lvlText w:val=""/>
+      <w:lvlJc w:val="left"/>
+      <w:pPr>
+        <w:ind w:left="2880" w:hanging="360"/>
+      </w:pPr>
+      <w:rPr>
+        <w:rFonts w:ascii="Symbol" w:hAnsi="Symbol" w:hint="default"/>
+      </w:rPr>
+    </w:lvl>
+    <w:lvl w:ilvl="4" w:tplc="08090003" w:tentative="1">
+      <w:start w:val="1"/>
+      <w:numFmt w:val="bullet"/>
+      <w:lvlText w:val="o"/>
+      <w:lvlJc w:val="left"/>
+      <w:pPr>
+        <w:ind w:left="3600" w:hanging="360"/>
+      </w:pPr>
+      <w:rPr>
+        <w:rFonts w:ascii="Courier New" w:hAnsi="Courier New" w:cs="Courier New" w:hint="default"/>
+      </w:rPr>
+    </w:lvl>
+    <w:lvl w:ilvl="5" w:tplc="08090005" w:tentative="1">
+      <w:start w:val="1"/>
+      <w:numFmt w:val="bullet"/>
+      <w:lvlText w:val=""/>
+      <w:lvlJc w:val="left"/>
+      <w:pPr>
+        <w:ind w:left="4320" w:hanging="360"/>
+      </w:pPr>
+      <w:rPr>
+        <w:rFonts w:ascii="Wingdings" w:hAnsi="Wingdings" w:hint="default"/>
+      </w:rPr>
+    </w:lvl>
+    <w:lvl w:ilvl="6" w:tplc="08090001" w:tentative="1">
+      <w:start w:val="1"/>
+      <w:numFmt w:val="bullet"/>
+      <w:lvlText w:val=""/>
+      <w:lvlJc w:val="left"/>
+      <w:pPr>
+        <w:ind w:left="5040" w:hanging="360"/>
+      </w:pPr>
+      <w:rPr>
+        <w:rFonts w:ascii="Symbol" w:hAnsi="Symbol" w:hint="default"/>
+      </w:rPr>
+    </w:lvl>
+    <w:lvl w:ilvl="7" w:tplc="08090003" w:tentative="1">
+      <w:start w:val="1"/>
+      <w:numFmt w:val="bullet"/>
+      <w:lvlText w:val="o"/>
+      <w:lvlJc w:val="left"/>
+      <w:pPr>
+        <w:ind w:left="5760" w:hanging="360"/>
+      </w:pPr>
+      <w:rPr>
+        <w:rFonts w:ascii="Courier New" w:hAnsi="Courier New" w:cs="Courier New" w:hint="default"/>
+      </w:rPr>
+    </w:lvl>
+    <w:lvl w:ilvl="8" w:tplc="08090005" w:tentative="1">
+      <w:start w:val="1"/>
+      <w:numFmt w:val="bullet"/>
+      <w:lvlText w:val=""/>
+      <w:lvlJc w:val="left"/>
+      <w:pPr>
+        <w:ind w:left="6480" w:hanging="360"/>
+      </w:pPr>
+      <w:rPr>
+        <w:rFonts w:ascii="Wingdings" w:hAnsi="Wingdings" w:hint="default"/>
+      </w:rPr>
+    </w:lvl>
+  </w:abstractNum>
   <w:num w:numId="1">
+    <w:abstractNumId w:val="1"/>
+  </w:num>
+  <w:num w:numId="2">
+    <w:abstractNumId w:val="3"/>
+  </w:num>
+  <w:num w:numId="3">
     <w:abstractNumId w:val="0"/>
   </w:num>
-  <w:num w:numId="2">
-    <w:abstractNumId w:val="1"/>
+  <w:num w:numId="4">
+    <w:abstractNumId w:val="4"/>
+  </w:num>
+  <w:num w:numId="5">
+    <w:abstractNumId w:val="2"/>
   </w:num>
 </w:numbering>
 </file>

</xml_diff>